<commit_message>
Alteração do documento do fonte
</commit_message>
<xml_diff>
--- a/Documentacao/docx/MANUAL DOS CÓDIGOS FONTES.docx
+++ b/Documentacao/docx/MANUAL DOS CÓDIGOS FONTES.docx
@@ -64,7 +64,7 @@
         <w:jc w:val="both"/>
       </w:pPr>
       <w:r>
-        <w:t>Controller</w:t>
+        <w:t>DAO</w:t>
       </w:r>
     </w:p>
     <w:p>
@@ -77,7 +77,7 @@
         <w:jc w:val="both"/>
       </w:pPr>
       <w:r>
-        <w:t>Contém métodos de regra de negócio;</w:t>
+        <w:t>Contém os SQL para manipular dados com a base de dados. Somente este projeto interage com o banco de dados;</w:t>
       </w:r>
     </w:p>
     <w:p>
@@ -90,7 +90,7 @@
         <w:jc w:val="both"/>
       </w:pPr>
       <w:r>
-        <w:t>DAO</w:t>
+        <w:t>Gestor</w:t>
       </w:r>
     </w:p>
     <w:p>
@@ -103,72 +103,7 @@
         <w:jc w:val="both"/>
       </w:pPr>
       <w:r>
-        <w:t>Contém os SQL para manipular dados com a base de dados. Somente este projeto interage com o banco de dados;</w:t>
-      </w:r>
-    </w:p>
-    <w:p>
-      <w:pPr>
-        <w:pStyle w:val="PargrafodaLista"/>
-        <w:numPr>
-          <w:ilvl w:val="0"/>
-          <w:numId w:val="1"/>
-        </w:numPr>
-        <w:jc w:val="both"/>
-      </w:pPr>
-      <w:r>
-        <w:t>Gestor</w:t>
-      </w:r>
-    </w:p>
-    <w:p>
-      <w:pPr>
-        <w:pStyle w:val="PargrafodaLista"/>
-        <w:numPr>
-          <w:ilvl w:val="1"/>
-          <w:numId w:val="1"/>
-        </w:numPr>
-        <w:jc w:val="both"/>
-      </w:pPr>
-      <w:r>
         <w:t>Executável principal;</w:t>
-      </w:r>
-    </w:p>
-    <w:p>
-      <w:pPr>
-        <w:pStyle w:val="PargrafodaLista"/>
-        <w:numPr>
-          <w:ilvl w:val="0"/>
-          <w:numId w:val="1"/>
-        </w:numPr>
-        <w:jc w:val="both"/>
-      </w:pPr>
-      <w:r>
-        <w:t>Interfaces</w:t>
-      </w:r>
-    </w:p>
-    <w:p>
-      <w:pPr>
-        <w:pStyle w:val="PargrafodaLista"/>
-        <w:numPr>
-          <w:ilvl w:val="1"/>
-          <w:numId w:val="1"/>
-        </w:numPr>
-        <w:jc w:val="both"/>
-      </w:pPr>
-      <w:r>
-        <w:t>Contém os forms de cada modulo do sistema;</w:t>
-      </w:r>
-    </w:p>
-    <w:p>
-      <w:pPr>
-        <w:pStyle w:val="PargrafodaLista"/>
-        <w:numPr>
-          <w:ilvl w:val="1"/>
-          <w:numId w:val="1"/>
-        </w:numPr>
-        <w:jc w:val="both"/>
-      </w:pPr>
-      <w:r>
-        <w:t>Os forms manipulam dados pelo projeto Controller;</w:t>
       </w:r>
     </w:p>
     <w:p>
@@ -218,34 +153,211 @@
         </w:rPr>
         <w:t>dotnet standard 2.0;</w:t>
       </w:r>
+    </w:p>
+    <w:p>
+      <w:pPr>
+        <w:pStyle w:val="PargrafodaLista"/>
+        <w:numPr>
+          <w:ilvl w:val="0"/>
+          <w:numId w:val="1"/>
+        </w:numPr>
+        <w:jc w:val="both"/>
+      </w:pPr>
+      <w:r>
+        <w:t>Util</w:t>
+      </w:r>
+    </w:p>
+    <w:p>
+      <w:pPr>
+        <w:pStyle w:val="PargrafodaLista"/>
+        <w:numPr>
+          <w:ilvl w:val="1"/>
+          <w:numId w:val="1"/>
+        </w:numPr>
+        <w:jc w:val="both"/>
+      </w:pPr>
+      <w:r>
+        <w:t>Contém classes estáticas com funções e métodos utilizados em todo o sistema;</w:t>
+      </w:r>
+    </w:p>
+    <w:p>
+      <w:pPr>
+        <w:pStyle w:val="PargrafodaLista"/>
+        <w:numPr>
+          <w:ilvl w:val="0"/>
+          <w:numId w:val="1"/>
+        </w:numPr>
+        <w:jc w:val="both"/>
+      </w:pPr>
+      <w:r>
+        <w:t>PASTA MÓDULOS</w:t>
+      </w:r>
+    </w:p>
+    <w:p>
+      <w:pPr>
+        <w:pStyle w:val="PargrafodaLista"/>
+        <w:numPr>
+          <w:ilvl w:val="1"/>
+          <w:numId w:val="1"/>
+        </w:numPr>
+        <w:jc w:val="both"/>
+      </w:pPr>
+      <w:proofErr w:type="spellStart"/>
+      <w:r>
+        <w:t>Sistema.Estoque</w:t>
+      </w:r>
+      <w:proofErr w:type="spellEnd"/>
+    </w:p>
+    <w:p>
+      <w:pPr>
+        <w:pStyle w:val="PargrafodaLista"/>
+        <w:numPr>
+          <w:ilvl w:val="2"/>
+          <w:numId w:val="1"/>
+        </w:numPr>
+        <w:jc w:val="both"/>
+      </w:pPr>
+      <w:r>
+        <w:t>Regras de negócio;</w:t>
+      </w:r>
+    </w:p>
+    <w:p>
+      <w:pPr>
+        <w:pStyle w:val="PargrafodaLista"/>
+        <w:numPr>
+          <w:ilvl w:val="2"/>
+          <w:numId w:val="1"/>
+        </w:numPr>
+        <w:jc w:val="both"/>
+      </w:pPr>
+      <w:r>
+        <w:t>Interfaces Winforms</w:t>
+      </w:r>
+    </w:p>
+    <w:p>
+      <w:pPr>
+        <w:pStyle w:val="PargrafodaLista"/>
+        <w:numPr>
+          <w:ilvl w:val="1"/>
+          <w:numId w:val="1"/>
+        </w:numPr>
+        <w:jc w:val="both"/>
+      </w:pPr>
+      <w:proofErr w:type="spellStart"/>
+      <w:r>
+        <w:t>Sistema.Financeiro</w:t>
+      </w:r>
+      <w:proofErr w:type="spellEnd"/>
+    </w:p>
+    <w:p>
+      <w:pPr>
+        <w:pStyle w:val="PargrafodaLista"/>
+        <w:numPr>
+          <w:ilvl w:val="2"/>
+          <w:numId w:val="1"/>
+        </w:numPr>
+        <w:jc w:val="both"/>
+      </w:pPr>
+      <w:r>
+        <w:t>Regras de negócio;</w:t>
+      </w:r>
+    </w:p>
+    <w:p>
+      <w:pPr>
+        <w:pStyle w:val="PargrafodaLista"/>
+        <w:numPr>
+          <w:ilvl w:val="2"/>
+          <w:numId w:val="1"/>
+        </w:numPr>
+        <w:jc w:val="both"/>
+      </w:pPr>
+      <w:r>
+        <w:t>Interfaces Winforms</w:t>
+      </w:r>
+    </w:p>
+    <w:p>
+      <w:pPr>
+        <w:pStyle w:val="PargrafodaLista"/>
+        <w:numPr>
+          <w:ilvl w:val="1"/>
+          <w:numId w:val="1"/>
+        </w:numPr>
+        <w:jc w:val="both"/>
+      </w:pPr>
+      <w:proofErr w:type="spellStart"/>
+      <w:r>
+        <w:t>Sistema.Pessoas</w:t>
+      </w:r>
+      <w:proofErr w:type="spellEnd"/>
+    </w:p>
+    <w:p>
+      <w:pPr>
+        <w:pStyle w:val="PargrafodaLista"/>
+        <w:numPr>
+          <w:ilvl w:val="2"/>
+          <w:numId w:val="1"/>
+        </w:numPr>
+        <w:jc w:val="both"/>
+      </w:pPr>
+      <w:r>
+        <w:t>Regras de negócio;</w:t>
+      </w:r>
+    </w:p>
+    <w:p>
+      <w:pPr>
+        <w:pStyle w:val="PargrafodaLista"/>
+        <w:numPr>
+          <w:ilvl w:val="2"/>
+          <w:numId w:val="1"/>
+        </w:numPr>
+        <w:jc w:val="both"/>
+      </w:pPr>
+      <w:r>
+        <w:t>Interfaces Winforms</w:t>
+      </w:r>
+    </w:p>
+    <w:p>
+      <w:pPr>
+        <w:pStyle w:val="PargrafodaLista"/>
+        <w:numPr>
+          <w:ilvl w:val="1"/>
+          <w:numId w:val="1"/>
+        </w:numPr>
+        <w:jc w:val="both"/>
+      </w:pPr>
+      <w:proofErr w:type="spellStart"/>
+      <w:r>
+        <w:t>Sistema.Utilitario</w:t>
+      </w:r>
+      <w:proofErr w:type="spellEnd"/>
+    </w:p>
+    <w:p>
+      <w:pPr>
+        <w:pStyle w:val="PargrafodaLista"/>
+        <w:numPr>
+          <w:ilvl w:val="2"/>
+          <w:numId w:val="1"/>
+        </w:numPr>
+        <w:jc w:val="both"/>
+      </w:pPr>
+      <w:r>
+        <w:t>Regras de negócio;</w:t>
+      </w:r>
+    </w:p>
+    <w:p>
+      <w:pPr>
+        <w:pStyle w:val="PargrafodaLista"/>
+        <w:numPr>
+          <w:ilvl w:val="2"/>
+          <w:numId w:val="1"/>
+        </w:numPr>
+        <w:jc w:val="both"/>
+      </w:pPr>
+      <w:r>
+        <w:t>Interfaces Winforms</w:t>
+      </w:r>
       <w:bookmarkStart w:id="0" w:name="_GoBack"/>
       <w:bookmarkEnd w:id="0"/>
-    </w:p>
-    <w:p>
-      <w:pPr>
-        <w:pStyle w:val="PargrafodaLista"/>
-        <w:numPr>
-          <w:ilvl w:val="0"/>
-          <w:numId w:val="1"/>
-        </w:numPr>
-        <w:jc w:val="both"/>
-      </w:pPr>
-      <w:r>
-        <w:t>Util</w:t>
-      </w:r>
-    </w:p>
-    <w:p>
-      <w:pPr>
-        <w:pStyle w:val="PargrafodaLista"/>
-        <w:numPr>
-          <w:ilvl w:val="1"/>
-          <w:numId w:val="1"/>
-        </w:numPr>
-        <w:jc w:val="both"/>
-      </w:pPr>
-      <w:r>
-        <w:t>Contém classes estáticas com funções e métodos utilizados em todo o sistema;</w:t>
-      </w:r>
     </w:p>
     <w:sectPr>
       <w:pgSz w:w="11906" w:h="16838"/>

</xml_diff>